<commit_message>
Code formatting and some more tests
</commit_message>
<xml_diff>
--- a/tests/PhpWord/Tests/_files/documents/reader.docx
+++ b/tests/PhpWord/Tests/_files/documents/reader.docx
@@ -6,8 +6,6 @@
       <w:pPr>
         <w:pStyle w:val="Heading1"/>
       </w:pPr>
-      <w:bookmarkStart w:id="0" w:name="_GoBack"/>
-      <w:bookmarkEnd w:id="0"/>
       <w:r>
         <w:t>PHP Word</w:t>
       </w:r>
@@ -32,9 +30,6 @@
         <w:t xml:space="preserve"> This file is the </w:t>
       </w:r>
       <w:r>
-        <w:rPr>
-          <w:rStyle w:val="ChangedFontStyleChar"/>
-        </w:rPr>
         <w:t>source file</w:t>
       </w:r>
       <w:r>
@@ -166,6 +161,7 @@
         <w:keepLines/>
         <w:widowControl w:val="0"/>
         <w:spacing w:before="360" w:after="240" w:line="360" w:lineRule="auto"/>
+        <w:ind w:left="720"/>
         <w:jc w:val="both"/>
       </w:pPr>
       <w:r>
@@ -245,6 +241,28 @@
     <w:p>
       <w:pPr>
         <w:numPr>
+          <w:ilvl w:val="1"/>
+          <w:numId w:val="10"/>
+        </w:numPr>
+      </w:pPr>
+      <w:r>
+        <w:t>Variant</w:t>
+      </w:r>
+    </w:p>
+    <w:p>
+      <w:pPr>
+        <w:numPr>
+          <w:ilvl w:val="1"/>
+          <w:numId w:val="10"/>
+        </w:numPr>
+      </w:pPr>
+      <w:r>
+        <w:t>Variant</w:t>
+      </w:r>
+    </w:p>
+    <w:p>
+      <w:pPr>
+        <w:numPr>
           <w:ilvl w:val="0"/>
           <w:numId w:val="10"/>
         </w:numPr>
@@ -296,6 +314,10 @@
         <w:pStyle w:val="Heading2"/>
       </w:pPr>
       <w:r>
+        <w:br w:type="page"/>
+      </w:r>
+      <w:r>
+        <w:lastRenderedPageBreak/>
         <w:t>Tables</w:t>
       </w:r>
     </w:p>
@@ -404,6 +426,48 @@
     <w:p/>
     <w:p/>
     <w:p>
+      <w:r>
+        <w:t>Styled Table</w:t>
+      </w:r>
+      <w:bookmarkStart w:id="0" w:name="_GoBack"/>
+      <w:bookmarkEnd w:id="0"/>
+    </w:p>
+    <w:tbl>
+      <w:tblPr>
+        <w:tblW w:w="0" w:type="auto"/>
+        <w:tblLook w:val="04A0" w:firstRow="1" w:lastRow="0" w:firstColumn="1" w:lastColumn="0" w:noHBand="0" w:noVBand="1"/>
+      </w:tblPr>
+      <w:tblGrid>
+        <w:gridCol w:w="4643"/>
+        <w:gridCol w:w="4643"/>
+      </w:tblGrid>
+      <w:tr>
+        <w:tc>
+          <w:tcPr>
+            <w:tcW w:w="4643" w:type="dxa"/>
+            <w:shd w:val="clear" w:color="auto" w:fill="auto"/>
+          </w:tcPr>
+          <w:p>
+            <w:r>
+              <w:t>Table</w:t>
+            </w:r>
+          </w:p>
+        </w:tc>
+        <w:tc>
+          <w:tcPr>
+            <w:tcW w:w="4643" w:type="dxa"/>
+            <w:shd w:val="clear" w:color="auto" w:fill="auto"/>
+          </w:tcPr>
+          <w:p>
+            <w:r>
+              <w:t>With Style</w:t>
+            </w:r>
+          </w:p>
+        </w:tc>
+      </w:tr>
+    </w:tbl>
+    <w:p/>
+    <w:p>
       <w:pPr>
         <w:pStyle w:val="Heading2"/>
       </w:pPr>
@@ -411,7 +475,6 @@
         <w:br w:type="page"/>
       </w:r>
       <w:r>
-        <w:lastRenderedPageBreak/>
         <w:t>Images</w:t>
       </w:r>
     </w:p>
@@ -449,6 +512,21 @@
       </w:r>
     </w:p>
     <w:p/>
+    <w:p>
+      <w:r>
+        <w:t>Objects</w:t>
+      </w:r>
+    </w:p>
+    <w:p>
+      <w:r>
+        <w:object w:dxaOrig="1551" w:dyaOrig="1004">
+          <v:shape id="_x0000_i1026" type="#_x0000_t75" style="width:77.25pt;height:50.25pt" o:ole="">
+            <v:imagedata r:id="rId14" o:title=""/>
+          </v:shape>
+          <o:OLEObject Type="Embed" ProgID="Excel.Sheet.8" ShapeID="_x0000_i1026" DrawAspect="Icon" ObjectID="_1458807856" r:id="rId15"/>
+        </w:object>
+      </w:r>
+    </w:p>
     <w:sectPr>
       <w:type w:val="continuous"/>
       <w:pgSz w:w="11906" w:h="16838"/>
@@ -562,7 +640,7 @@
       <w:rPr>
         <w:noProof/>
       </w:rPr>
-      <w:t>2</w:t>
+      <w:t>3</w:t>
     </w:r>
     <w:r>
       <w:rPr>
@@ -667,13 +745,47 @@
 
 <file path=word/header1.xml><?xml version="1.0" encoding="utf-8"?>
 <w:hdr xmlns:wpc="http://schemas.microsoft.com/office/word/2010/wordprocessingCanvas" xmlns:mc="http://schemas.openxmlformats.org/markup-compatibility/2006" xmlns:o="urn:schemas-microsoft-com:office:office" xmlns:r="http://schemas.openxmlformats.org/officeDocument/2006/relationships" xmlns:m="http://schemas.openxmlformats.org/officeDocument/2006/math" xmlns:v="urn:schemas-microsoft-com:vml" xmlns:wp14="http://schemas.microsoft.com/office/word/2010/wordprocessingDrawing" xmlns:wp="http://schemas.openxmlformats.org/drawingml/2006/wordprocessingDrawing" xmlns:w10="urn:schemas-microsoft-com:office:word" xmlns:w="http://schemas.openxmlformats.org/wordprocessingml/2006/main" xmlns:w14="http://schemas.microsoft.com/office/word/2010/wordml" xmlns:w15="http://schemas.microsoft.com/office/word/2012/wordml" xmlns:wpg="http://schemas.microsoft.com/office/word/2010/wordprocessingGroup" xmlns:wpi="http://schemas.microsoft.com/office/word/2010/wordprocessingInk" xmlns:wne="http://schemas.microsoft.com/office/word/2006/wordml" xmlns:wps="http://schemas.microsoft.com/office/word/2010/wordprocessingShape" mc:Ignorable="w14 w15 wp14">
+  <w:tbl>
+    <w:tblPr>
+      <w:tblW w:w="0" w:type="auto"/>
+      <w:tblLook w:val="04A0" w:firstRow="1" w:lastRow="0" w:firstColumn="1" w:lastColumn="0" w:noHBand="0" w:noVBand="1"/>
+    </w:tblPr>
+    <w:tblGrid>
+      <w:gridCol w:w="4643"/>
+      <w:gridCol w:w="4643"/>
+    </w:tblGrid>
+    <w:tr>
+      <w:tc>
+        <w:tcPr>
+          <w:tcW w:w="4643" w:type="dxa"/>
+          <w:shd w:val="clear" w:color="auto" w:fill="auto"/>
+        </w:tcPr>
+        <w:p>
+          <w:pPr>
+            <w:pStyle w:val="Header"/>
+          </w:pPr>
+          <w:r>
+            <w:t>Subsequent header</w:t>
+          </w:r>
+        </w:p>
+      </w:tc>
+      <w:tc>
+        <w:tcPr>
+          <w:tcW w:w="4643" w:type="dxa"/>
+          <w:shd w:val="clear" w:color="auto" w:fill="auto"/>
+        </w:tcPr>
+        <w:p>
+          <w:pPr>
+            <w:pStyle w:val="Header"/>
+          </w:pPr>
+        </w:p>
+      </w:tc>
+    </w:tr>
+  </w:tbl>
   <w:p>
     <w:pPr>
       <w:pStyle w:val="Header"/>
     </w:pPr>
-    <w:r>
-      <w:t>Subsequent header</w:t>
-    </w:r>
   </w:p>
 </w:hdr>
 </file>
@@ -1709,7 +1821,7 @@
   <w:abstractNum w:abstractNumId="8">
     <w:nsid w:val="6E0F7598"/>
     <w:multiLevelType w:val="hybridMultilevel"/>
-    <w:tmpl w:val="3788CD8E"/>
+    <w:tmpl w:val="A40E245C"/>
     <w:lvl w:ilvl="0" w:tplc="04090001">
       <w:start w:val="1"/>
       <w:numFmt w:val="bullet"/>
@@ -1722,16 +1834,16 @@
         <w:rFonts w:ascii="Symbol" w:hAnsi="Symbol" w:hint="default"/>
       </w:rPr>
     </w:lvl>
-    <w:lvl w:ilvl="1" w:tplc="04090003" w:tentative="1">
-      <w:start w:val="1"/>
-      <w:numFmt w:val="bullet"/>
-      <w:lvlText w:val="o"/>
+    <w:lvl w:ilvl="1" w:tplc="0409000D">
+      <w:start w:val="1"/>
+      <w:numFmt w:val="bullet"/>
+      <w:lvlText w:val=""/>
       <w:lvlJc w:val="left"/>
       <w:pPr>
         <w:ind w:left="1440" w:hanging="360"/>
       </w:pPr>
       <w:rPr>
-        <w:rFonts w:ascii="Courier New" w:hAnsi="Courier New" w:cs="Courier New" w:hint="default"/>
+        <w:rFonts w:ascii="Wingdings" w:hAnsi="Wingdings" w:hint="default"/>
       </w:rPr>
     </w:lvl>
     <w:lvl w:ilvl="2" w:tplc="04090005" w:tentative="1">
@@ -2521,8 +2633,15 @@
   </w:latentStyles>
   <w:style w:type="paragraph" w:default="1" w:styleId="Normal">
     <w:name w:val="Normal"/>
+    <w:rsid w:val="006D3BBF"/>
     <w:pPr>
       <w:spacing w:after="160" w:line="259" w:lineRule="auto"/>
+    </w:pPr>
+  </w:style>
+  <w:style w:type="paragraph">
+    <w:name w:val="No ID"/>
+    <w:pPr>
+      <w:keepNext/>
     </w:pPr>
   </w:style>
   <w:style w:type="paragraph" w:styleId="Heading1">
@@ -2598,16 +2717,20 @@
     <w:semiHidden/>
     <w:unhideWhenUsed/>
   </w:style>
-  <w:style w:type="paragraph" w:customStyle="1" w:styleId="ChangedFontStyle">
-    <w:name w:val="Changed Font Style"/>
-    <w:basedOn w:val="Normal"/>
-    <w:link w:val="ChangedFontStyleChar"/>
-    <w:qFormat/>
-    <w:rsid w:val="004348EF"/>
-    <w:rPr>
-      <w:b/>
-      <w:color w:val="FF0000"/>
-    </w:rPr>
+  <w:style w:type="table" w:customStyle="1" w:styleId="MyTable">
+    <w:name w:val="My Table"/>
+    <w:basedOn w:val="TableNormal"/>
+    <w:uiPriority w:val="99"/>
+    <w:rsid w:val="006D3BBF"/>
+    <w:tblPr>
+      <w:tblInd w:w="0" w:type="dxa"/>
+      <w:tblCellMar>
+        <w:top w:w="0" w:type="dxa"/>
+        <w:left w:w="108" w:type="dxa"/>
+        <w:bottom w:w="0" w:type="dxa"/>
+        <w:right w:w="108" w:type="dxa"/>
+      </w:tblCellMar>
+    </w:tblPr>
   </w:style>
   <w:style w:type="character" w:customStyle="1" w:styleId="Heading1Char">
     <w:name w:val="Heading 1 Char"/>
@@ -2621,15 +2744,6 @@
       <w:kern w:val="32"/>
       <w:sz w:val="32"/>
       <w:szCs w:val="32"/>
-    </w:rPr>
-  </w:style>
-  <w:style w:type="character" w:customStyle="1" w:styleId="ChangedFontStyleChar">
-    <w:name w:val="Changed Font Style Char"/>
-    <w:link w:val="ChangedFontStyle"/>
-    <w:rsid w:val="004348EF"/>
-    <w:rPr>
-      <w:b/>
-      <w:color w:val="FF0000"/>
     </w:rPr>
   </w:style>
   <w:style w:type="table" w:styleId="TableGrid">
@@ -2775,6 +2889,21 @@
     <w:rPr>
       <w:vertAlign w:val="superscript"/>
     </w:rPr>
+  </w:style>
+  <w:style w:type="table" w:customStyle="1" w:styleId="MyTable0">
+    <w:name w:val="MyTable"/>
+    <w:basedOn w:val="TableNormal"/>
+    <w:uiPriority w:val="99"/>
+    <w:rsid w:val="006D3BBF"/>
+    <w:tblPr>
+      <w:tblInd w:w="0" w:type="dxa"/>
+      <w:tblCellMar>
+        <w:top w:w="0" w:type="dxa"/>
+        <w:left w:w="108" w:type="dxa"/>
+        <w:bottom w:w="0" w:type="dxa"/>
+        <w:right w:w="108" w:type="dxa"/>
+      </w:tblCellMar>
+    </w:tblPr>
   </w:style>
 </w:styles>
 </file>
@@ -3067,7 +3196,7 @@
 </file>
 
 <file path=customXml/itemProps1.xml><?xml version="1.0" encoding="utf-8"?>
-<ds:datastoreItem xmlns:ds="http://schemas.openxmlformats.org/officeDocument/2006/customXml" ds:itemID="{4ED326AA-7323-4E03-B8F5-BCA205019419}">
+<ds:datastoreItem xmlns:ds="http://schemas.openxmlformats.org/officeDocument/2006/customXml" ds:itemID="{D831EA5C-72BD-4099-9572-339C63430BF1}">
   <ds:schemaRefs>
     <ds:schemaRef ds:uri="http://schemas.openxmlformats.org/officeDocument/2006/bibliography"/>
   </ds:schemaRefs>

</xml_diff>